<commit_message>
Cambios modelo de dominio y ERS
</commit_message>
<xml_diff>
--- a/Diseño/DApps_Red_ Documento_Proyecto.docx
+++ b/Diseño/DApps_Red_ Documento_Proyecto.docx
@@ -341,7 +341,6 @@
           <w:docPartUnique/>
         </w:docPartObj>
       </w:sdtPr>
-      <w:sdtEndPr/>
       <w:sdtContent>
         <w:p>
           <w:pPr>
@@ -2154,6 +2153,62 @@
         <w:shd w:val="clear" w:color="auto" w:fill="FFFFFF"/>
         <w:spacing w:before="100" w:after="100"/>
       </w:pPr>
+      <w:r>
+        <w:t xml:space="preserve">CU, </w:t>
+      </w:r>
+      <w:proofErr w:type="spellStart"/>
+      <w:r>
+        <w:t>cu</w:t>
+      </w:r>
+      <w:proofErr w:type="spellEnd"/>
+      <w:r>
+        <w:t>: Caso de uso.</w:t>
+      </w:r>
+    </w:p>
+    <w:p>
+      <w:pPr>
+        <w:shd w:val="clear" w:color="auto" w:fill="FFFFFF"/>
+        <w:spacing w:before="100" w:after="100"/>
+      </w:pPr>
+      <w:r>
+        <w:t>Usuario: Persona que hace uso de la aplicación móvil con permisos limitados.</w:t>
+      </w:r>
+    </w:p>
+    <w:p>
+      <w:pPr>
+        <w:shd w:val="clear" w:color="auto" w:fill="FFFFFF"/>
+        <w:spacing w:before="100" w:after="100"/>
+      </w:pPr>
+      <w:r>
+        <w:t>Moderador: Persona que hace uso de la aplicación con permisos de administrador.</w:t>
+      </w:r>
+    </w:p>
+    <w:p>
+      <w:pPr>
+        <w:shd w:val="clear" w:color="auto" w:fill="FFFFFF"/>
+        <w:spacing w:before="100" w:after="100"/>
+      </w:pPr>
+      <w:r>
+        <w:lastRenderedPageBreak/>
+        <w:t>Servidor: Aplicación que atiende las peticiones de la aplicación móvil.</w:t>
+      </w:r>
+    </w:p>
+    <w:p>
+      <w:pPr>
+        <w:shd w:val="clear" w:color="auto" w:fill="FFFFFF"/>
+        <w:spacing w:before="100" w:after="100"/>
+      </w:pPr>
+      <w:r>
+        <w:t xml:space="preserve">Toast: Mensaje que se muestra en la aplicación por un tiempo definido sin necesidad </w:t>
+      </w:r>
+      <w:proofErr w:type="spellStart"/>
+      <w:r>
+        <w:t>dde</w:t>
+      </w:r>
+      <w:proofErr w:type="spellEnd"/>
+      <w:r>
+        <w:t xml:space="preserve"> una respuesta del usuario.</w:t>
+      </w:r>
     </w:p>
     <w:p>
       <w:pPr>
@@ -2167,7 +2222,6 @@
       <w:bookmarkStart w:id="5" w:name="_ck7q1b2qxocw" w:colFirst="0" w:colLast="0"/>
       <w:bookmarkEnd w:id="5"/>
       <w:r>
-        <w:lastRenderedPageBreak/>
         <w:t>Referencias</w:t>
       </w:r>
     </w:p>
@@ -2176,6 +2230,78 @@
         <w:shd w:val="clear" w:color="auto" w:fill="FFFFFF"/>
         <w:spacing w:before="100" w:after="100"/>
       </w:pPr>
+      <w:r>
+        <w:t xml:space="preserve">Rosenberg </w:t>
+      </w:r>
+      <w:proofErr w:type="gramStart"/>
+      <w:r>
+        <w:t>D. ,</w:t>
+      </w:r>
+      <w:proofErr w:type="gramEnd"/>
+      <w:r>
+        <w:t xml:space="preserve"> Stephens M. “Use case </w:t>
+      </w:r>
+      <w:proofErr w:type="spellStart"/>
+      <w:r>
+        <w:t>driven</w:t>
+      </w:r>
+      <w:proofErr w:type="spellEnd"/>
+      <w:r>
+        <w:t xml:space="preserve"> </w:t>
+      </w:r>
+      <w:proofErr w:type="spellStart"/>
+      <w:r>
+        <w:t>objects</w:t>
+      </w:r>
+      <w:proofErr w:type="spellEnd"/>
+      <w:r>
+        <w:t xml:space="preserve"> </w:t>
+      </w:r>
+      <w:proofErr w:type="spellStart"/>
+      <w:r>
+        <w:t>modeling</w:t>
+      </w:r>
+      <w:proofErr w:type="spellEnd"/>
+      <w:r>
+        <w:t xml:space="preserve"> </w:t>
+      </w:r>
+      <w:proofErr w:type="spellStart"/>
+      <w:r>
+        <w:t>whith</w:t>
+      </w:r>
+      <w:proofErr w:type="spellEnd"/>
+      <w:r>
+        <w:t xml:space="preserve"> UML: </w:t>
+      </w:r>
+      <w:proofErr w:type="spellStart"/>
+      <w:r>
+        <w:t>Theory</w:t>
+      </w:r>
+      <w:proofErr w:type="spellEnd"/>
+      <w:r>
+        <w:t xml:space="preserve"> and </w:t>
+      </w:r>
+      <w:proofErr w:type="spellStart"/>
+      <w:r>
+        <w:t>practice</w:t>
+      </w:r>
+      <w:proofErr w:type="spellEnd"/>
+      <w:r>
+        <w:t xml:space="preserve">”. </w:t>
+      </w:r>
+      <w:proofErr w:type="spellStart"/>
+      <w:r>
+        <w:t>Apress</w:t>
+      </w:r>
+      <w:proofErr w:type="spellEnd"/>
+      <w:r>
+        <w:t xml:space="preserve"> Editorial. 2007.</w:t>
+      </w:r>
+      <w:bookmarkStart w:id="6" w:name="_GoBack"/>
+      <w:bookmarkEnd w:id="6"/>
+      <w:r>
+        <w:t xml:space="preserve"> </w:t>
+      </w:r>
     </w:p>
     <w:p>
       <w:pPr>
@@ -2186,19 +2312,18 @@
         <w:shd w:val="clear" w:color="auto" w:fill="FFFFFF"/>
         <w:spacing w:before="80" w:line="384" w:lineRule="auto"/>
       </w:pPr>
-      <w:bookmarkStart w:id="6" w:name="_j0vvmjk68mmx" w:colFirst="0" w:colLast="0"/>
-      <w:bookmarkEnd w:id="6"/>
+      <w:bookmarkStart w:id="7" w:name="_j0vvmjk68mmx" w:colFirst="0" w:colLast="0"/>
+      <w:bookmarkEnd w:id="7"/>
       <w:r>
         <w:t>Visión general del documento</w:t>
       </w:r>
     </w:p>
-    <w:p/>
     <w:p>
       <w:pPr>
         <w:pStyle w:val="Ttulo2"/>
       </w:pPr>
-      <w:bookmarkStart w:id="7" w:name="_o7k4tfyb8hkf" w:colFirst="0" w:colLast="0"/>
-      <w:bookmarkEnd w:id="7"/>
+      <w:bookmarkStart w:id="8" w:name="_o7k4tfyb8hkf" w:colFirst="0" w:colLast="0"/>
+      <w:bookmarkEnd w:id="8"/>
       <w:r>
         <w:t>Metodología</w:t>
       </w:r>
@@ -2256,8 +2381,8 @@
       <w:pPr>
         <w:pStyle w:val="Ttulo1"/>
       </w:pPr>
-      <w:bookmarkStart w:id="8" w:name="_b6uz2z1sooph" w:colFirst="0" w:colLast="0"/>
-      <w:bookmarkEnd w:id="8"/>
+      <w:bookmarkStart w:id="9" w:name="_b6uz2z1sooph" w:colFirst="0" w:colLast="0"/>
+      <w:bookmarkEnd w:id="9"/>
       <w:r>
         <w:t>Descripción general</w:t>
       </w:r>
@@ -2286,8 +2411,8 @@
         <w:shd w:val="clear" w:color="auto" w:fill="FFFFFF"/>
         <w:spacing w:before="80" w:line="384" w:lineRule="auto"/>
       </w:pPr>
-      <w:bookmarkStart w:id="9" w:name="_2plf2ptutsbs" w:colFirst="0" w:colLast="0"/>
-      <w:bookmarkEnd w:id="9"/>
+      <w:bookmarkStart w:id="10" w:name="_2plf2ptutsbs" w:colFirst="0" w:colLast="0"/>
+      <w:bookmarkEnd w:id="10"/>
       <w:r>
         <w:t>Perspectiva del Producto</w:t>
       </w:r>
@@ -2310,8 +2435,8 @@
         <w:shd w:val="clear" w:color="auto" w:fill="FFFFFF"/>
         <w:spacing w:before="80" w:line="384" w:lineRule="auto"/>
       </w:pPr>
-      <w:bookmarkStart w:id="10" w:name="_fzima2ttc0vy" w:colFirst="0" w:colLast="0"/>
-      <w:bookmarkEnd w:id="10"/>
+      <w:bookmarkStart w:id="11" w:name="_fzima2ttc0vy" w:colFirst="0" w:colLast="0"/>
+      <w:bookmarkEnd w:id="11"/>
       <w:r>
         <w:t>Funciones del Producto</w:t>
       </w:r>
@@ -2343,9 +2468,10 @@
         <w:shd w:val="clear" w:color="auto" w:fill="FFFFFF"/>
         <w:spacing w:before="80" w:line="384" w:lineRule="auto"/>
       </w:pPr>
-      <w:bookmarkStart w:id="11" w:name="_i43lxi8hmqg7" w:colFirst="0" w:colLast="0"/>
-      <w:bookmarkEnd w:id="11"/>
+      <w:bookmarkStart w:id="12" w:name="_i43lxi8hmqg7" w:colFirst="0" w:colLast="0"/>
+      <w:bookmarkEnd w:id="12"/>
       <w:r>
+        <w:lastRenderedPageBreak/>
         <w:t>Características de los Usuarios</w:t>
       </w:r>
     </w:p>
@@ -2364,7 +2490,6 @@
         <w:spacing w:before="100" w:after="100"/>
       </w:pPr>
       <w:r>
-        <w:lastRenderedPageBreak/>
         <w:t>Moderador: Es el encargado de revisar las fotos que suben los usuarios al sistema y eliminarlas o suspender una cuenta. Además de agregar a otros moderadores.</w:t>
       </w:r>
     </w:p>
@@ -2377,8 +2502,8 @@
         <w:shd w:val="clear" w:color="auto" w:fill="FFFFFF"/>
         <w:spacing w:before="80" w:line="384" w:lineRule="auto"/>
       </w:pPr>
-      <w:bookmarkStart w:id="12" w:name="_mqwvyyfbvtzu" w:colFirst="0" w:colLast="0"/>
-      <w:bookmarkEnd w:id="12"/>
+      <w:bookmarkStart w:id="13" w:name="_mqwvyyfbvtzu" w:colFirst="0" w:colLast="0"/>
+      <w:bookmarkEnd w:id="13"/>
       <w:r>
         <w:t>Restricciones</w:t>
       </w:r>
@@ -2496,8 +2621,8 @@
         <w:shd w:val="clear" w:color="auto" w:fill="FFFFFF"/>
         <w:spacing w:before="80" w:line="384" w:lineRule="auto"/>
       </w:pPr>
-      <w:bookmarkStart w:id="13" w:name="_i3qicmnjsq84" w:colFirst="0" w:colLast="0"/>
-      <w:bookmarkEnd w:id="13"/>
+      <w:bookmarkStart w:id="14" w:name="_i3qicmnjsq84" w:colFirst="0" w:colLast="0"/>
+      <w:bookmarkEnd w:id="14"/>
       <w:r>
         <w:t>Suposiciones y Dependencias</w:t>
       </w:r>
@@ -2541,55 +2666,34 @@
       <w:pPr>
         <w:pStyle w:val="Ttulo1"/>
       </w:pPr>
-      <w:bookmarkStart w:id="14" w:name="_d00lygml8ew7" w:colFirst="0" w:colLast="0"/>
-      <w:bookmarkEnd w:id="14"/>
+      <w:bookmarkStart w:id="15" w:name="_d00lygml8ew7" w:colFirst="0" w:colLast="0"/>
+      <w:bookmarkEnd w:id="15"/>
+    </w:p>
+    <w:p>
+      <w:pPr>
+        <w:pStyle w:val="Ttulo1"/>
+      </w:pPr>
       <w:r>
         <w:t>Características del sistema</w:t>
       </w:r>
     </w:p>
     <w:p>
       <w:pPr>
-        <w:pStyle w:val="Ttulo4"/>
-        <w:rPr>
-          <w:color w:val="000000"/>
-        </w:rPr>
-      </w:pPr>
-      <w:bookmarkStart w:id="15" w:name="_gzyan4n7xuhu" w:colFirst="0" w:colLast="0"/>
-      <w:bookmarkEnd w:id="15"/>
-    </w:p>
-    <w:p>
-      <w:pPr>
-        <w:spacing w:before="240" w:after="240" w:line="360" w:lineRule="auto"/>
         <w:rPr>
           <w:sz w:val="28"/>
           <w:szCs w:val="28"/>
         </w:rPr>
       </w:pPr>
+      <w:bookmarkStart w:id="16" w:name="_gzyan4n7xuhu" w:colFirst="0" w:colLast="0"/>
+      <w:bookmarkEnd w:id="16"/>
     </w:p>
     <w:p>
       <w:pPr>
-        <w:rPr>
-          <w:sz w:val="28"/>
-          <w:szCs w:val="28"/>
-        </w:rPr>
-      </w:pPr>
-    </w:p>
-    <w:p>
-      <w:pPr>
-        <w:rPr>
-          <w:sz w:val="28"/>
-          <w:szCs w:val="28"/>
-        </w:rPr>
-      </w:pPr>
-    </w:p>
-    <w:p>
-      <w:pPr>
         <w:pStyle w:val="Ttulo2"/>
       </w:pPr>
-      <w:bookmarkStart w:id="16" w:name="_y1lgfurbv3p3" w:colFirst="0" w:colLast="0"/>
-      <w:bookmarkEnd w:id="16"/>
+      <w:bookmarkStart w:id="17" w:name="_y1lgfurbv3p3" w:colFirst="0" w:colLast="0"/>
+      <w:bookmarkEnd w:id="17"/>
       <w:r>
-        <w:lastRenderedPageBreak/>
         <w:t>Usuario</w:t>
       </w:r>
     </w:p>
@@ -13149,21 +13253,12 @@
                 <w:szCs w:val="24"/>
               </w:rPr>
             </w:pPr>
-            <w:bookmarkStart w:id="17" w:name="_GoBack"/>
-            <w:r>
-              <w:rPr>
-                <w:sz w:val="24"/>
-                <w:szCs w:val="24"/>
-              </w:rPr>
-              <w:t>Aline</w:t>
-            </w:r>
-            <w:bookmarkEnd w:id="17"/>
-            <w:r>
-              <w:rPr>
-                <w:sz w:val="24"/>
-                <w:szCs w:val="24"/>
-              </w:rPr>
-              <w:t xml:space="preserve"> Hdez</w:t>
+            <w:r>
+              <w:rPr>
+                <w:sz w:val="24"/>
+                <w:szCs w:val="24"/>
+              </w:rPr>
+              <w:t>Aline Hdez</w:t>
             </w:r>
           </w:p>
         </w:tc>
@@ -38639,7 +38734,7 @@
 </file>
 
 <file path=customXml/itemProps1.xml><?xml version="1.0" encoding="utf-8"?>
-<ds:datastoreItem xmlns:ds="http://schemas.openxmlformats.org/officeDocument/2006/customXml" ds:itemID="{20263171-E84C-4ABD-947E-5AE0A8542892}">
+<ds:datastoreItem xmlns:ds="http://schemas.openxmlformats.org/officeDocument/2006/customXml" ds:itemID="{193F6B8C-7E3C-411D-A26E-7E429BC01092}">
   <ds:schemaRefs>
     <ds:schemaRef ds:uri="http://schemas.openxmlformats.org/officeDocument/2006/bibliography"/>
   </ds:schemaRefs>

</xml_diff>

<commit_message>
ERS Final primera entrega
</commit_message>
<xml_diff>
--- a/Diseño/DApps_Red_ Documento_Proyecto.docx
+++ b/Diseño/DApps_Red_ Documento_Proyecto.docx
@@ -341,6 +341,7 @@
           <w:docPartUnique/>
         </w:docPartObj>
       </w:sdtPr>
+      <w:sdtEndPr/>
       <w:sdtContent>
         <w:p>
           <w:pPr>
@@ -1015,7 +1016,7 @@
             <w:rPr>
               <w:noProof/>
             </w:rPr>
-            <w:t>4</w:t>
+            <w:t>5</w:t>
           </w:r>
           <w:r>
             <w:rPr>
@@ -1199,7 +1200,7 @@
             <w:rPr>
               <w:noProof/>
             </w:rPr>
-            <w:t>5</w:t>
+            <w:t>6</w:t>
           </w:r>
           <w:r>
             <w:rPr>
@@ -1950,11 +1951,27 @@
             </w:tabs>
           </w:pPr>
           <w:r>
-            <w:t xml:space="preserve">Apéndice A </w:t>
+            <w:t>Apéndice A</w:t>
+          </w:r>
+          <w:r>
+            <w:t>: Modelo de dominio</w:t>
           </w:r>
           <w:r>
             <w:tab/>
             <w:t>51</w:t>
+          </w:r>
+          <w:r>
+            <w:t xml:space="preserve"> </w:t>
+          </w:r>
+          <w:r>
+            <w:tab/>
+            <w:t>Apéndice B: Modelo de casos de uso                                                  52</w:t>
+          </w:r>
+          <w:r>
+            <w:tab/>
+          </w:r>
+          <w:r>
+            <w:tab/>
           </w:r>
         </w:p>
       </w:sdtContent>
@@ -2295,12 +2312,7 @@
       </w:r>
       <w:proofErr w:type="spellEnd"/>
       <w:r>
-        <w:t xml:space="preserve"> Editorial. 2007.</w:t>
-      </w:r>
-      <w:bookmarkStart w:id="6" w:name="_GoBack"/>
-      <w:bookmarkEnd w:id="6"/>
-      <w:r>
-        <w:t xml:space="preserve"> </w:t>
+        <w:t xml:space="preserve"> Editorial. 2007. </w:t>
       </w:r>
     </w:p>
     <w:p>
@@ -2312,8 +2324,8 @@
         <w:shd w:val="clear" w:color="auto" w:fill="FFFFFF"/>
         <w:spacing w:before="80" w:line="384" w:lineRule="auto"/>
       </w:pPr>
-      <w:bookmarkStart w:id="7" w:name="_j0vvmjk68mmx" w:colFirst="0" w:colLast="0"/>
-      <w:bookmarkEnd w:id="7"/>
+      <w:bookmarkStart w:id="6" w:name="_j0vvmjk68mmx" w:colFirst="0" w:colLast="0"/>
+      <w:bookmarkEnd w:id="6"/>
       <w:r>
         <w:t>Visión general del documento</w:t>
       </w:r>
@@ -2322,8 +2334,8 @@
       <w:pPr>
         <w:pStyle w:val="Ttulo2"/>
       </w:pPr>
-      <w:bookmarkStart w:id="8" w:name="_o7k4tfyb8hkf" w:colFirst="0" w:colLast="0"/>
-      <w:bookmarkEnd w:id="8"/>
+      <w:bookmarkStart w:id="7" w:name="_o7k4tfyb8hkf" w:colFirst="0" w:colLast="0"/>
+      <w:bookmarkEnd w:id="7"/>
       <w:r>
         <w:t>Metodología</w:t>
       </w:r>
@@ -2381,8 +2393,8 @@
       <w:pPr>
         <w:pStyle w:val="Ttulo1"/>
       </w:pPr>
-      <w:bookmarkStart w:id="9" w:name="_b6uz2z1sooph" w:colFirst="0" w:colLast="0"/>
-      <w:bookmarkEnd w:id="9"/>
+      <w:bookmarkStart w:id="8" w:name="_b6uz2z1sooph" w:colFirst="0" w:colLast="0"/>
+      <w:bookmarkEnd w:id="8"/>
       <w:r>
         <w:t>Descripción general</w:t>
       </w:r>
@@ -2411,8 +2423,8 @@
         <w:shd w:val="clear" w:color="auto" w:fill="FFFFFF"/>
         <w:spacing w:before="80" w:line="384" w:lineRule="auto"/>
       </w:pPr>
-      <w:bookmarkStart w:id="10" w:name="_2plf2ptutsbs" w:colFirst="0" w:colLast="0"/>
-      <w:bookmarkEnd w:id="10"/>
+      <w:bookmarkStart w:id="9" w:name="_2plf2ptutsbs" w:colFirst="0" w:colLast="0"/>
+      <w:bookmarkEnd w:id="9"/>
       <w:r>
         <w:t>Perspectiva del Producto</w:t>
       </w:r>
@@ -2435,8 +2447,8 @@
         <w:shd w:val="clear" w:color="auto" w:fill="FFFFFF"/>
         <w:spacing w:before="80" w:line="384" w:lineRule="auto"/>
       </w:pPr>
-      <w:bookmarkStart w:id="11" w:name="_fzima2ttc0vy" w:colFirst="0" w:colLast="0"/>
-      <w:bookmarkEnd w:id="11"/>
+      <w:bookmarkStart w:id="10" w:name="_fzima2ttc0vy" w:colFirst="0" w:colLast="0"/>
+      <w:bookmarkEnd w:id="10"/>
       <w:r>
         <w:t>Funciones del Producto</w:t>
       </w:r>
@@ -2468,8 +2480,8 @@
         <w:shd w:val="clear" w:color="auto" w:fill="FFFFFF"/>
         <w:spacing w:before="80" w:line="384" w:lineRule="auto"/>
       </w:pPr>
-      <w:bookmarkStart w:id="12" w:name="_i43lxi8hmqg7" w:colFirst="0" w:colLast="0"/>
-      <w:bookmarkEnd w:id="12"/>
+      <w:bookmarkStart w:id="11" w:name="_i43lxi8hmqg7" w:colFirst="0" w:colLast="0"/>
+      <w:bookmarkEnd w:id="11"/>
       <w:r>
         <w:lastRenderedPageBreak/>
         <w:t>Características de los Usuarios</w:t>
@@ -2502,8 +2514,8 @@
         <w:shd w:val="clear" w:color="auto" w:fill="FFFFFF"/>
         <w:spacing w:before="80" w:line="384" w:lineRule="auto"/>
       </w:pPr>
-      <w:bookmarkStart w:id="13" w:name="_mqwvyyfbvtzu" w:colFirst="0" w:colLast="0"/>
-      <w:bookmarkEnd w:id="13"/>
+      <w:bookmarkStart w:id="12" w:name="_mqwvyyfbvtzu" w:colFirst="0" w:colLast="0"/>
+      <w:bookmarkEnd w:id="12"/>
       <w:r>
         <w:t>Restricciones</w:t>
       </w:r>
@@ -2621,8 +2633,8 @@
         <w:shd w:val="clear" w:color="auto" w:fill="FFFFFF"/>
         <w:spacing w:before="80" w:line="384" w:lineRule="auto"/>
       </w:pPr>
-      <w:bookmarkStart w:id="14" w:name="_i3qicmnjsq84" w:colFirst="0" w:colLast="0"/>
-      <w:bookmarkEnd w:id="14"/>
+      <w:bookmarkStart w:id="13" w:name="_i3qicmnjsq84" w:colFirst="0" w:colLast="0"/>
+      <w:bookmarkEnd w:id="13"/>
       <w:r>
         <w:t>Suposiciones y Dependencias</w:t>
       </w:r>
@@ -2666,8 +2678,8 @@
       <w:pPr>
         <w:pStyle w:val="Ttulo1"/>
       </w:pPr>
-      <w:bookmarkStart w:id="15" w:name="_d00lygml8ew7" w:colFirst="0" w:colLast="0"/>
-      <w:bookmarkEnd w:id="15"/>
+      <w:bookmarkStart w:id="14" w:name="_d00lygml8ew7" w:colFirst="0" w:colLast="0"/>
+      <w:bookmarkEnd w:id="14"/>
     </w:p>
     <w:p>
       <w:pPr>
@@ -2684,15 +2696,15 @@
           <w:szCs w:val="28"/>
         </w:rPr>
       </w:pPr>
-      <w:bookmarkStart w:id="16" w:name="_gzyan4n7xuhu" w:colFirst="0" w:colLast="0"/>
-      <w:bookmarkEnd w:id="16"/>
+      <w:bookmarkStart w:id="15" w:name="_gzyan4n7xuhu" w:colFirst="0" w:colLast="0"/>
+      <w:bookmarkEnd w:id="15"/>
     </w:p>
     <w:p>
       <w:pPr>
         <w:pStyle w:val="Ttulo2"/>
       </w:pPr>
-      <w:bookmarkStart w:id="17" w:name="_y1lgfurbv3p3" w:colFirst="0" w:colLast="0"/>
-      <w:bookmarkEnd w:id="17"/>
+      <w:bookmarkStart w:id="16" w:name="_y1lgfurbv3p3" w:colFirst="0" w:colLast="0"/>
+      <w:bookmarkEnd w:id="16"/>
       <w:r>
         <w:t>Usuario</w:t>
       </w:r>
@@ -18107,8 +18119,8 @@
           <w:color w:val="000000"/>
         </w:rPr>
       </w:pPr>
-      <w:bookmarkStart w:id="18" w:name="_hx308g9xqefx" w:colFirst="0" w:colLast="0"/>
-      <w:bookmarkEnd w:id="18"/>
+      <w:bookmarkStart w:id="17" w:name="_hx308g9xqefx" w:colFirst="0" w:colLast="0"/>
+      <w:bookmarkEnd w:id="17"/>
     </w:p>
     <w:tbl>
       <w:tblPr>
@@ -25247,8 +25259,8 @@
       <w:pPr>
         <w:pStyle w:val="Ttulo2"/>
       </w:pPr>
-      <w:bookmarkStart w:id="19" w:name="_vu4nfdi5nm6q" w:colFirst="0" w:colLast="0"/>
-      <w:bookmarkEnd w:id="19"/>
+      <w:bookmarkStart w:id="18" w:name="_vu4nfdi5nm6q" w:colFirst="0" w:colLast="0"/>
+      <w:bookmarkEnd w:id="18"/>
       <w:r>
         <w:t>Moderador</w:t>
       </w:r>
@@ -27918,8 +27930,8 @@
       <w:pPr>
         <w:pStyle w:val="Ttulo2"/>
       </w:pPr>
-      <w:bookmarkStart w:id="20" w:name="_sqt5hh1cmznv" w:colFirst="0" w:colLast="0"/>
-      <w:bookmarkEnd w:id="20"/>
+      <w:bookmarkStart w:id="19" w:name="_sqt5hh1cmznv" w:colFirst="0" w:colLast="0"/>
+      <w:bookmarkEnd w:id="19"/>
       <w:r>
         <w:t>Compartidos</w:t>
       </w:r>
@@ -29169,8 +29181,8 @@
         <w:pStyle w:val="Ttulo1"/>
         <w:spacing w:before="240" w:after="240" w:line="360" w:lineRule="auto"/>
       </w:pPr>
-      <w:bookmarkStart w:id="21" w:name="_6r1u6a4c7ct8" w:colFirst="0" w:colLast="0"/>
-      <w:bookmarkEnd w:id="21"/>
+      <w:bookmarkStart w:id="20" w:name="_6r1u6a4c7ct8" w:colFirst="0" w:colLast="0"/>
+      <w:bookmarkEnd w:id="20"/>
       <w:r>
         <w:t>Requerimientos de datos</w:t>
       </w:r>
@@ -29180,8 +29192,8 @@
         <w:pStyle w:val="Ttulo2"/>
         <w:spacing w:before="240" w:after="240" w:line="360" w:lineRule="auto"/>
       </w:pPr>
-      <w:bookmarkStart w:id="22" w:name="_6435c87s8p15" w:colFirst="0" w:colLast="0"/>
-      <w:bookmarkEnd w:id="22"/>
+      <w:bookmarkStart w:id="21" w:name="_6435c87s8p15" w:colFirst="0" w:colLast="0"/>
+      <w:bookmarkEnd w:id="21"/>
       <w:r>
         <w:t>Modelo lógico de datos</w:t>
       </w:r>
@@ -29216,8 +29228,8 @@
         <w:pStyle w:val="Ttulo2"/>
         <w:spacing w:before="240" w:after="240" w:line="360" w:lineRule="auto"/>
       </w:pPr>
-      <w:bookmarkStart w:id="23" w:name="_tut2zltpkdvn" w:colFirst="0" w:colLast="0"/>
-      <w:bookmarkEnd w:id="23"/>
+      <w:bookmarkStart w:id="22" w:name="_tut2zltpkdvn" w:colFirst="0" w:colLast="0"/>
+      <w:bookmarkEnd w:id="22"/>
       <w:r>
         <w:lastRenderedPageBreak/>
         <w:t>Diccionario de datos</w:t>
@@ -29231,16 +29243,16 @@
           <w:color w:val="000000"/>
         </w:rPr>
       </w:pPr>
-      <w:bookmarkStart w:id="24" w:name="_iiprvmkqyz75" w:colFirst="0" w:colLast="0"/>
-      <w:bookmarkEnd w:id="24"/>
+      <w:bookmarkStart w:id="23" w:name="_iiprvmkqyz75" w:colFirst="0" w:colLast="0"/>
+      <w:bookmarkEnd w:id="23"/>
     </w:p>
     <w:p>
       <w:pPr>
         <w:pStyle w:val="Ttulo1"/>
         <w:spacing w:before="240" w:after="240" w:line="360" w:lineRule="auto"/>
       </w:pPr>
-      <w:bookmarkStart w:id="25" w:name="_3yyb57z4xpo7" w:colFirst="0" w:colLast="0"/>
-      <w:bookmarkEnd w:id="25"/>
+      <w:bookmarkStart w:id="24" w:name="_3yyb57z4xpo7" w:colFirst="0" w:colLast="0"/>
+      <w:bookmarkEnd w:id="24"/>
       <w:r>
         <w:t>Atributos de calidad</w:t>
       </w:r>
@@ -29250,8 +29262,8 @@
         <w:pStyle w:val="Ttulo2"/>
         <w:spacing w:before="240" w:after="240" w:line="360" w:lineRule="auto"/>
       </w:pPr>
-      <w:bookmarkStart w:id="26" w:name="_fmwnsnbnpxgs" w:colFirst="0" w:colLast="0"/>
-      <w:bookmarkEnd w:id="26"/>
+      <w:bookmarkStart w:id="25" w:name="_fmwnsnbnpxgs" w:colFirst="0" w:colLast="0"/>
+      <w:bookmarkEnd w:id="25"/>
       <w:r>
         <w:t>Seguridad</w:t>
       </w:r>
@@ -29271,8 +29283,8 @@
         <w:pStyle w:val="Ttulo2"/>
         <w:spacing w:before="240" w:after="240" w:line="360" w:lineRule="auto"/>
       </w:pPr>
-      <w:bookmarkStart w:id="27" w:name="_5jk1eq1fj5bz" w:colFirst="0" w:colLast="0"/>
-      <w:bookmarkEnd w:id="27"/>
+      <w:bookmarkStart w:id="26" w:name="_5jk1eq1fj5bz" w:colFirst="0" w:colLast="0"/>
+      <w:bookmarkEnd w:id="26"/>
       <w:r>
         <w:t>Disponibilidad</w:t>
       </w:r>
@@ -29287,8 +29299,8 @@
         <w:pStyle w:val="Ttulo2"/>
         <w:spacing w:before="240" w:after="240" w:line="360" w:lineRule="auto"/>
       </w:pPr>
-      <w:bookmarkStart w:id="28" w:name="_ntxjtzawhosh" w:colFirst="0" w:colLast="0"/>
-      <w:bookmarkEnd w:id="28"/>
+      <w:bookmarkStart w:id="27" w:name="_ntxjtzawhosh" w:colFirst="0" w:colLast="0"/>
+      <w:bookmarkEnd w:id="27"/>
       <w:r>
         <w:t>Escalabilidad</w:t>
       </w:r>
@@ -29303,8 +29315,8 @@
         <w:pStyle w:val="Ttulo2"/>
         <w:spacing w:before="240" w:after="240" w:line="360" w:lineRule="auto"/>
       </w:pPr>
-      <w:bookmarkStart w:id="29" w:name="_xk3fw5t7bizu" w:colFirst="0" w:colLast="0"/>
-      <w:bookmarkEnd w:id="29"/>
+      <w:bookmarkStart w:id="28" w:name="_xk3fw5t7bizu" w:colFirst="0" w:colLast="0"/>
+      <w:bookmarkEnd w:id="28"/>
       <w:r>
         <w:t>Rendimiento</w:t>
       </w:r>
@@ -29338,8 +29350,8 @@
         <w:pStyle w:val="Ttulo2"/>
         <w:spacing w:before="240" w:after="240" w:line="360" w:lineRule="auto"/>
       </w:pPr>
-      <w:bookmarkStart w:id="30" w:name="_z2s8ou4907l5" w:colFirst="0" w:colLast="0"/>
-      <w:bookmarkEnd w:id="30"/>
+      <w:bookmarkStart w:id="29" w:name="_z2s8ou4907l5" w:colFirst="0" w:colLast="0"/>
+      <w:bookmarkEnd w:id="29"/>
       <w:r>
         <w:t>Usabilidad</w:t>
       </w:r>
@@ -29386,12 +29398,104 @@
         <w:lastRenderedPageBreak/>
         <w:t>Apéndice A</w:t>
       </w:r>
+      <w:r>
+        <w:t>: Modelo de dominio</w:t>
+      </w:r>
     </w:p>
     <w:p>
       <w:pPr>
+        <w:pStyle w:val="Ttulo1"/>
+      </w:pPr>
+      <w:r>
+        <w:rPr>
+          <w:noProof/>
+        </w:rPr>
+        <w:drawing>
+          <wp:inline distT="0" distB="0" distL="0" distR="0" wp14:anchorId="3412C534" wp14:editId="171C18EB">
+            <wp:extent cx="5613400" cy="5136515"/>
+            <wp:effectExtent l="0" t="0" r="6350" b="6985"/>
+            <wp:docPr id="3" name="Imagen 3"/>
+            <wp:cNvGraphicFramePr>
+              <a:graphicFrameLocks xmlns:a="http://schemas.openxmlformats.org/drawingml/2006/main" noChangeAspect="1"/>
+            </wp:cNvGraphicFramePr>
+            <a:graphic xmlns:a="http://schemas.openxmlformats.org/drawingml/2006/main">
+              <a:graphicData uri="http://schemas.openxmlformats.org/drawingml/2006/picture">
+                <pic:pic xmlns:pic="http://schemas.openxmlformats.org/drawingml/2006/picture">
+                  <pic:nvPicPr>
+                    <pic:cNvPr id="0" name="Picture 1"/>
+                    <pic:cNvPicPr>
+                      <a:picLocks noChangeAspect="1" noChangeArrowheads="1"/>
+                    </pic:cNvPicPr>
+                  </pic:nvPicPr>
+                  <pic:blipFill>
+                    <a:blip r:embed="rId7">
+                      <a:extLst>
+                        <a:ext uri="{28A0092B-C50C-407E-A947-70E740481C1C}">
+                          <a14:useLocalDpi xmlns:a14="http://schemas.microsoft.com/office/drawing/2010/main" val="0"/>
+                        </a:ext>
+                      </a:extLst>
+                    </a:blip>
+                    <a:srcRect/>
+                    <a:stretch>
+                      <a:fillRect/>
+                    </a:stretch>
+                  </pic:blipFill>
+                  <pic:spPr bwMode="auto">
+                    <a:xfrm>
+                      <a:off x="0" y="0"/>
+                      <a:ext cx="5613400" cy="5136515"/>
+                    </a:xfrm>
+                    <a:prstGeom prst="rect">
+                      <a:avLst/>
+                    </a:prstGeom>
+                    <a:noFill/>
+                    <a:ln>
+                      <a:noFill/>
+                    </a:ln>
+                  </pic:spPr>
+                </pic:pic>
+              </a:graphicData>
+            </a:graphic>
+          </wp:inline>
+        </w:drawing>
+      </w:r>
+    </w:p>
+    <w:p>
+      <w:pPr>
+        <w:pStyle w:val="Ttulo1"/>
+      </w:pPr>
+    </w:p>
+    <w:p>
+      <w:pPr>
+        <w:pStyle w:val="Ttulo1"/>
+      </w:pPr>
+    </w:p>
+    <w:p>
+      <w:pPr>
+        <w:pStyle w:val="Ttulo1"/>
+      </w:pPr>
+    </w:p>
+    <w:p>
+      <w:pPr>
+        <w:pStyle w:val="Ttulo1"/>
+      </w:pPr>
+    </w:p>
+    <w:p>
+      <w:pPr>
+        <w:pStyle w:val="Ttulo1"/>
+      </w:pPr>
+      <w:r>
+        <w:lastRenderedPageBreak/>
+        <w:t>Apéndice B: Modelo de casos de uso</w:t>
+      </w:r>
+    </w:p>
+    <w:p>
+      <w:pPr>
         <w:pStyle w:val="Ttulo4"/>
       </w:pPr>
-      <w:bookmarkStart w:id="31" w:name="_getrryaovbly" w:colFirst="0" w:colLast="0"/>
+      <w:bookmarkStart w:id="30" w:name="_getrryaovbly" w:colFirst="0" w:colLast="0"/>
+      <w:bookmarkStart w:id="31" w:name="_GoBack"/>
+      <w:bookmarkEnd w:id="30"/>
       <w:bookmarkEnd w:id="31"/>
       <w:r>
         <w:rPr>
@@ -29415,7 +29519,7 @@
                     </pic:cNvPicPr>
                   </pic:nvPicPr>
                   <pic:blipFill>
-                    <a:blip r:embed="rId7">
+                    <a:blip r:embed="rId8">
                       <a:extLst>
                         <a:ext uri="{28A0092B-C50C-407E-A947-70E740481C1C}">
                           <a14:useLocalDpi xmlns:a14="http://schemas.microsoft.com/office/drawing/2010/main" val="0"/>
@@ -38734,7 +38838,7 @@
 </file>
 
 <file path=customXml/itemProps1.xml><?xml version="1.0" encoding="utf-8"?>
-<ds:datastoreItem xmlns:ds="http://schemas.openxmlformats.org/officeDocument/2006/customXml" ds:itemID="{193F6B8C-7E3C-411D-A26E-7E429BC01092}">
+<ds:datastoreItem xmlns:ds="http://schemas.openxmlformats.org/officeDocument/2006/customXml" ds:itemID="{82842653-50C3-4BFF-BFB0-0933114C8E67}">
   <ds:schemaRefs>
     <ds:schemaRef ds:uri="http://schemas.openxmlformats.org/officeDocument/2006/bibliography"/>
   </ds:schemaRefs>

</xml_diff>